<commit_message>
fefactor: change server to modules type
</commit_message>
<xml_diff>
--- a/server/src/assets/certificate-temlpate.docx
+++ b/server/src/assets/certificate-temlpate.docx
@@ -2,86 +2,415 @@
 <file path=word/document.xml><?xml version="1.0" encoding="utf-8"?>
 <w:document xmlns:wpc="http://schemas.microsoft.com/office/word/2010/wordprocessingCanvas" xmlns:cx="http://schemas.microsoft.com/office/drawing/2014/chartex" xmlns:cx1="http://schemas.microsoft.com/office/drawing/2015/9/8/chartex" xmlns:cx2="http://schemas.microsoft.com/office/drawing/2015/10/21/chartex" xmlns:cx3="http://schemas.microsoft.com/office/drawing/2016/5/9/chartex" xmlns:cx4="http://schemas.microsoft.com/office/drawing/2016/5/10/chartex" xmlns:cx5="http://schemas.microsoft.com/office/drawing/2016/5/11/chartex" xmlns:cx6="http://schemas.microsoft.com/office/drawing/2016/5/12/chartex" xmlns:cx7="http://schemas.microsoft.com/office/drawing/2016/5/13/chartex" xmlns:cx8="http://schemas.microsoft.com/office/drawing/2016/5/14/chartex" xmlns:mc="http://schemas.openxmlformats.org/markup-compatibility/2006" xmlns:aink="http://schemas.microsoft.com/office/drawing/2016/ink" xmlns:am3d="http://schemas.microsoft.com/office/drawing/2017/model3d" xmlns:o="urn:schemas-microsoft-com:office:office" xmlns:oel="http://schemas.microsoft.com/office/2019/extlst" xmlns:r="http://schemas.openxmlformats.org/officeDocument/2006/relationships" xmlns:m="http://schemas.openxmlformats.org/officeDocument/2006/math" xmlns:v="urn:schemas-microsoft-com:vml" xmlns:wp14="http://schemas.microsoft.com/office/word/2010/wordprocessingDrawing" xmlns:wp="http://schemas.openxmlformats.org/drawingml/2006/wordprocessingDrawing" xmlns:w10="urn:schemas-microsoft-com:office:word" xmlns:w="http://schemas.openxmlformats.org/wordprocessingml/2006/main" xmlns:w14="http://schemas.microsoft.com/office/word/2010/wordml" xmlns:w15="http://schemas.microsoft.com/office/word/2012/wordml" xmlns:w16cex="http://schemas.microsoft.com/office/word/2018/wordml/cex" xmlns:w16cid="http://schemas.microsoft.com/office/word/2016/wordml/cid" xmlns:w16="http://schemas.microsoft.com/office/word/2018/wordml" xmlns:w16sdtdh="http://schemas.microsoft.com/office/word/2020/wordml/sdtdatahash" xmlns:w16se="http://schemas.microsoft.com/office/word/2015/wordml/symex" xmlns:wpg="http://schemas.microsoft.com/office/word/2010/wordprocessingGroup" xmlns:wpi="http://schemas.microsoft.com/office/word/2010/wordprocessingInk" xmlns:wne="http://schemas.microsoft.com/office/word/2006/wordml" xmlns:wps="http://schemas.microsoft.com/office/word/2010/wordprocessingShape" mc:Ignorable="w14 w15 w16se w16cid w16 w16cex w16sdtdh wp14">
   <w:body>
-    <w:p/>
-    <w:p/>
     <w:p>
-      <w:r>
-        <w:t xml:space="preserve">+++FOR </w:t>
-      </w:r>
-      <w:r>
-        <w:t>data</w:t>
-      </w:r>
-      <w:r>
-        <w:t xml:space="preserve"> IN </w:t>
-      </w:r>
-      <w:r>
-        <w:t>Beers</w:t>
-      </w:r>
-      <w:r>
-        <w:t>+++</w:t>
+      <w:pPr>
+        <w:jc w:val="center"/>
+        <w:rPr>
+          <w:rFonts w:ascii="Times New Roman" w:hAnsi="Times New Roman" w:cs="Times New Roman"/>
+          <w:b/>
+          <w:bCs/>
+          <w:i w:val="0"/>
+          <w:iCs w:val="0"/>
+          <w:sz w:val="28"/>
+          <w:szCs w:val="28"/>
+        </w:rPr>
+      </w:pPr>
+      <w:r>
+        <w:rPr>
+          <w:rFonts w:ascii="Times New Roman" w:hAnsi="Times New Roman" w:cs="Times New Roman"/>
+          <w:b/>
+          <w:bCs/>
+          <w:i w:val="0"/>
+          <w:iCs w:val="0"/>
+          <w:sz w:val="28"/>
+          <w:szCs w:val="28"/>
+        </w:rPr>
+        <w:t>CERTIFICATE</w:t>
       </w:r>
     </w:p>
     <w:p>
       <w:pPr>
-        <w:pStyle w:val="a7"/>
-        <w:numPr>
-          <w:ilvl w:val="0"/>
-          <w:numId w:val="1"/>
-        </w:numPr>
+        <w:ind w:firstLine="720"/>
+        <w:rPr>
+          <w:rFonts w:ascii="Times New Roman" w:hAnsi="Times New Roman" w:cs="Times New Roman"/>
+          <w:i w:val="0"/>
+          <w:iCs w:val="0"/>
+          <w:sz w:val="28"/>
+          <w:szCs w:val="28"/>
+          <w:lang w:val="en-US"/>
+        </w:rPr>
       </w:pPr>
       <w:r>
         <w:rPr>
-          <w:b/>
-          <w:i w:val="0"/>
-        </w:rPr>
-        <w:t>+++= $</w:t>
-      </w:r>
-      <w:r>
-        <w:rPr>
-          <w:b/>
-          <w:i w:val="0"/>
-        </w:rPr>
-        <w:t>data</w:t>
-      </w:r>
-      <w:r>
-        <w:rPr>
-          <w:b/>
-          <w:i w:val="0"/>
-        </w:rPr>
-        <w:t>.</w:t>
-      </w:r>
-      <w:r>
-        <w:rPr>
-          <w:b/>
-          <w:i w:val="0"/>
-        </w:rPr>
-        <w:t>Brand</w:t>
-      </w:r>
-      <w:r>
-        <w:rPr>
-          <w:b/>
-          <w:i w:val="0"/>
+          <w:rFonts w:ascii="Times New Roman" w:hAnsi="Times New Roman" w:cs="Times New Roman"/>
+          <w:i w:val="0"/>
+          <w:iCs w:val="0"/>
+          <w:sz w:val="28"/>
+          <w:szCs w:val="28"/>
+          <w:lang w:val="en-US"/>
+        </w:rPr>
+        <w:t xml:space="preserve">This certificate certifies that </w:t>
+      </w:r>
+      <w:r>
+        <w:rPr>
+          <w:rStyle w:val="HTML1"/>
+          <w:rFonts w:ascii="Times New Roman" w:eastAsiaTheme="minorEastAsia" w:hAnsi="Times New Roman" w:cs="Times New Roman"/>
+          <w:i w:val="0"/>
+          <w:iCs w:val="0"/>
+          <w:sz w:val="28"/>
+          <w:szCs w:val="28"/>
+          <w:lang w:val="en-US"/>
+        </w:rPr>
+        <w:t xml:space="preserve">+++= </w:t>
+      </w:r>
+      <w:r>
+        <w:rPr>
+          <w:rStyle w:val="HTML1"/>
+          <w:rFonts w:ascii="Times New Roman" w:eastAsiaTheme="minorEastAsia" w:hAnsi="Times New Roman" w:cs="Times New Roman"/>
+          <w:i w:val="0"/>
+          <w:iCs w:val="0"/>
+          <w:sz w:val="28"/>
+          <w:szCs w:val="28"/>
+          <w:lang w:val="en-US"/>
+        </w:rPr>
+        <w:t>employee.</w:t>
+      </w:r>
+      <w:r>
+        <w:rPr>
+          <w:rFonts w:ascii="Times New Roman" w:hAnsi="Times New Roman" w:cs="Times New Roman"/>
+          <w:i w:val="0"/>
+          <w:iCs w:val="0"/>
+          <w:sz w:val="28"/>
+          <w:szCs w:val="28"/>
+          <w:lang w:val="en-US"/>
+        </w:rPr>
+        <w:t>personalData.firstName</w:t>
+      </w:r>
+      <w:r>
+        <w:rPr>
+          <w:rStyle w:val="HTML1"/>
+          <w:rFonts w:ascii="Times New Roman" w:eastAsiaTheme="minorEastAsia" w:hAnsi="Times New Roman" w:cs="Times New Roman"/>
+          <w:i w:val="0"/>
+          <w:iCs w:val="0"/>
+          <w:sz w:val="28"/>
+          <w:szCs w:val="28"/>
+          <w:lang w:val="en-US"/>
+        </w:rPr>
+        <w:t xml:space="preserve">+++ </w:t>
+      </w:r>
+      <w:r>
+        <w:rPr>
+          <w:rStyle w:val="HTML1"/>
+          <w:rFonts w:ascii="Times New Roman" w:eastAsiaTheme="minorEastAsia" w:hAnsi="Times New Roman" w:cs="Times New Roman"/>
+          <w:i w:val="0"/>
+          <w:iCs w:val="0"/>
+          <w:sz w:val="28"/>
+          <w:szCs w:val="28"/>
+          <w:lang w:val="en-US"/>
+        </w:rPr>
+        <w:t xml:space="preserve">+++= </w:t>
+      </w:r>
+      <w:r>
+        <w:rPr>
+          <w:rStyle w:val="HTML1"/>
+          <w:rFonts w:ascii="Times New Roman" w:eastAsiaTheme="minorEastAsia" w:hAnsi="Times New Roman" w:cs="Times New Roman"/>
+          <w:i w:val="0"/>
+          <w:iCs w:val="0"/>
+          <w:sz w:val="28"/>
+          <w:szCs w:val="28"/>
+          <w:lang w:val="en-US"/>
+        </w:rPr>
+        <w:t>employee.</w:t>
+      </w:r>
+      <w:r>
+        <w:rPr>
+          <w:rFonts w:ascii="Times New Roman" w:hAnsi="Times New Roman" w:cs="Times New Roman"/>
+          <w:i w:val="0"/>
+          <w:iCs w:val="0"/>
+          <w:sz w:val="28"/>
+          <w:szCs w:val="28"/>
+          <w:lang w:val="en-US"/>
+        </w:rPr>
+        <w:t>personalData.lastName</w:t>
+      </w:r>
+      <w:r>
+        <w:rPr>
+          <w:rStyle w:val="HTML1"/>
+          <w:rFonts w:ascii="Times New Roman" w:eastAsiaTheme="minorEastAsia" w:hAnsi="Times New Roman" w:cs="Times New Roman"/>
+          <w:i w:val="0"/>
+          <w:iCs w:val="0"/>
+          <w:sz w:val="28"/>
+          <w:szCs w:val="28"/>
+          <w:lang w:val="en-US"/>
+        </w:rPr>
+        <w:t xml:space="preserve">+++ </w:t>
+      </w:r>
+      <w:r>
+        <w:rPr>
+          <w:rFonts w:ascii="Times New Roman" w:hAnsi="Times New Roman" w:cs="Times New Roman"/>
+          <w:i w:val="0"/>
+          <w:iCs w:val="0"/>
+          <w:sz w:val="28"/>
+          <w:szCs w:val="28"/>
+          <w:lang w:val="en-US"/>
+        </w:rPr>
+        <w:t xml:space="preserve">works for </w:t>
+      </w:r>
+      <w:r>
+        <w:rPr>
+          <w:rStyle w:val="HTML1"/>
+          <w:rFonts w:ascii="Times New Roman" w:eastAsiaTheme="minorEastAsia" w:hAnsi="Times New Roman" w:cs="Times New Roman"/>
+          <w:i w:val="0"/>
+          <w:iCs w:val="0"/>
+          <w:sz w:val="28"/>
+          <w:szCs w:val="28"/>
+          <w:lang w:val="en-US"/>
+        </w:rPr>
+        <w:t xml:space="preserve">+++= </w:t>
+      </w:r>
+      <w:r>
+        <w:rPr>
+          <w:rFonts w:ascii="Times New Roman" w:hAnsi="Times New Roman" w:cs="Times New Roman"/>
+          <w:i w:val="0"/>
+          <w:iCs w:val="0"/>
+          <w:sz w:val="28"/>
+          <w:szCs w:val="28"/>
+          <w:lang w:val="en-US"/>
+        </w:rPr>
+        <w:t>employee.department</w:t>
+      </w:r>
+      <w:r>
+        <w:rPr>
+          <w:rStyle w:val="HTML1"/>
+          <w:rFonts w:ascii="Times New Roman" w:eastAsiaTheme="minorEastAsia" w:hAnsi="Times New Roman" w:cs="Times New Roman"/>
+          <w:i w:val="0"/>
+          <w:iCs w:val="0"/>
+          <w:sz w:val="28"/>
+          <w:szCs w:val="28"/>
+          <w:lang w:val="en-US"/>
         </w:rPr>
         <w:t>+++</w:t>
       </w:r>
-    </w:p>
-    <w:p>
-      <w:r>
-        <w:t xml:space="preserve">+++END-FOR </w:t>
-      </w:r>
-      <w:r>
-        <w:t>data</w:t>
-      </w:r>
-      <w:r>
-        <w:t>+++</w:t>
+      <w:r>
+        <w:rPr>
+          <w:rFonts w:ascii="Times New Roman" w:hAnsi="Times New Roman" w:cs="Times New Roman"/>
+          <w:i w:val="0"/>
+          <w:iCs w:val="0"/>
+          <w:sz w:val="28"/>
+          <w:szCs w:val="28"/>
+          <w:lang w:val="en-US"/>
+        </w:rPr>
+        <w:t xml:space="preserve">, </w:t>
+      </w:r>
+      <w:r>
+        <w:rPr>
+          <w:rStyle w:val="HTML1"/>
+          <w:rFonts w:ascii="Times New Roman" w:eastAsiaTheme="minorEastAsia" w:hAnsi="Times New Roman" w:cs="Times New Roman"/>
+          <w:i w:val="0"/>
+          <w:iCs w:val="0"/>
+          <w:sz w:val="28"/>
+          <w:szCs w:val="28"/>
+          <w:lang w:val="en-US"/>
+        </w:rPr>
+        <w:t xml:space="preserve">+++= </w:t>
+      </w:r>
+      <w:r>
+        <w:rPr>
+          <w:rFonts w:ascii="Times New Roman" w:hAnsi="Times New Roman" w:cs="Times New Roman"/>
+          <w:i w:val="0"/>
+          <w:iCs w:val="0"/>
+          <w:sz w:val="28"/>
+          <w:szCs w:val="28"/>
+          <w:lang w:val="en-US"/>
+        </w:rPr>
+        <w:t>employee.occupation</w:t>
+      </w:r>
+      <w:r>
+        <w:rPr>
+          <w:rStyle w:val="HTML1"/>
+          <w:rFonts w:ascii="Times New Roman" w:eastAsiaTheme="minorEastAsia" w:hAnsi="Times New Roman" w:cs="Times New Roman"/>
+          <w:i w:val="0"/>
+          <w:iCs w:val="0"/>
+          <w:sz w:val="28"/>
+          <w:szCs w:val="28"/>
+          <w:lang w:val="en-US"/>
+        </w:rPr>
+        <w:t xml:space="preserve">+++ </w:t>
+      </w:r>
+      <w:r>
+        <w:rPr>
+          <w:rFonts w:ascii="Times New Roman" w:hAnsi="Times New Roman" w:cs="Times New Roman"/>
+          <w:i w:val="0"/>
+          <w:iCs w:val="0"/>
+          <w:sz w:val="28"/>
+          <w:szCs w:val="28"/>
+          <w:lang w:val="en-US"/>
+        </w:rPr>
+        <w:t xml:space="preserve">from </w:t>
+      </w:r>
+      <w:r>
+        <w:rPr>
+          <w:rStyle w:val="HTML1"/>
+          <w:rFonts w:ascii="Times New Roman" w:eastAsiaTheme="minorEastAsia" w:hAnsi="Times New Roman" w:cs="Times New Roman"/>
+          <w:i w:val="0"/>
+          <w:iCs w:val="0"/>
+          <w:sz w:val="28"/>
+          <w:szCs w:val="28"/>
+          <w:lang w:val="en-US"/>
+        </w:rPr>
+        <w:t xml:space="preserve">+++= </w:t>
+      </w:r>
+      <w:r>
+        <w:rPr>
+          <w:rFonts w:ascii="Times New Roman" w:hAnsi="Times New Roman" w:cs="Times New Roman"/>
+          <w:i w:val="0"/>
+          <w:iCs w:val="0"/>
+          <w:sz w:val="28"/>
+          <w:szCs w:val="28"/>
+          <w:lang w:val="en-US"/>
+        </w:rPr>
+        <w:t>employee.personalData.since</w:t>
+      </w:r>
+      <w:r>
+        <w:rPr>
+          <w:rStyle w:val="HTML1"/>
+          <w:rFonts w:ascii="Times New Roman" w:eastAsiaTheme="minorEastAsia" w:hAnsi="Times New Roman" w:cs="Times New Roman"/>
+          <w:i w:val="0"/>
+          <w:iCs w:val="0"/>
+          <w:sz w:val="28"/>
+          <w:szCs w:val="28"/>
+          <w:lang w:val="en-US"/>
+        </w:rPr>
+        <w:t xml:space="preserve">+++ </w:t>
+      </w:r>
+      <w:r>
+        <w:rPr>
+          <w:rFonts w:ascii="Times New Roman" w:hAnsi="Times New Roman" w:cs="Times New Roman"/>
+          <w:i w:val="0"/>
+          <w:iCs w:val="0"/>
+          <w:sz w:val="28"/>
+          <w:szCs w:val="28"/>
+          <w:lang w:val="en-US"/>
+        </w:rPr>
+        <w:t>to the present, under the terms of an employment contract.</w:t>
       </w:r>
     </w:p>
     <w:p>
       <w:pPr>
         <w:rPr>
+          <w:rFonts w:ascii="Times New Roman" w:hAnsi="Times New Roman" w:cs="Times New Roman"/>
+          <w:i w:val="0"/>
+          <w:iCs w:val="0"/>
+          <w:sz w:val="28"/>
+          <w:szCs w:val="28"/>
+          <w:lang w:val="en-US"/>
+        </w:rPr>
+      </w:pPr>
+    </w:p>
+    <w:p>
+      <w:pPr>
+        <w:rPr>
+          <w:rFonts w:ascii="Times New Roman" w:hAnsi="Times New Roman" w:cs="Times New Roman"/>
+          <w:i w:val="0"/>
+          <w:iCs w:val="0"/>
+          <w:sz w:val="28"/>
+          <w:szCs w:val="28"/>
+          <w:lang w:val="en-US"/>
+        </w:rPr>
+      </w:pPr>
+      <w:r>
+        <w:rPr>
+          <w:rStyle w:val="HTML1"/>
+          <w:rFonts w:ascii="Times New Roman" w:eastAsiaTheme="minorEastAsia" w:hAnsi="Times New Roman" w:cs="Times New Roman"/>
+          <w:i w:val="0"/>
+          <w:iCs w:val="0"/>
+          <w:sz w:val="28"/>
+          <w:szCs w:val="28"/>
+          <w:lang w:val="en-US"/>
+        </w:rPr>
+        <w:t xml:space="preserve">+++= </w:t>
+      </w:r>
+      <w:r>
+        <w:rPr>
+          <w:rFonts w:ascii="Times New Roman" w:hAnsi="Times New Roman" w:cs="Times New Roman"/>
+          <w:i w:val="0"/>
+          <w:iCs w:val="0"/>
+          <w:sz w:val="28"/>
+          <w:szCs w:val="28"/>
+          <w:lang w:val="en-US"/>
+        </w:rPr>
+        <w:t>employee.date</w:t>
+      </w:r>
+      <w:r>
+        <w:rPr>
+          <w:rStyle w:val="HTML1"/>
+          <w:rFonts w:ascii="Times New Roman" w:eastAsiaTheme="minorEastAsia" w:hAnsi="Times New Roman" w:cs="Times New Roman"/>
+          <w:i w:val="0"/>
+          <w:iCs w:val="0"/>
+          <w:sz w:val="28"/>
+          <w:szCs w:val="28"/>
+          <w:lang w:val="en-US"/>
+        </w:rPr>
+        <w:t>+++</w:t>
+      </w:r>
+      <w:r>
+        <w:rPr>
+          <w:rFonts w:ascii="Times New Roman" w:hAnsi="Times New Roman" w:cs="Times New Roman"/>
+          <w:i w:val="0"/>
+          <w:iCs w:val="0"/>
+          <w:sz w:val="28"/>
+          <w:szCs w:val="28"/>
+          <w:lang w:val="en-US"/>
+        </w:rPr>
+        <w:t xml:space="preserve"> </w:t>
+      </w:r>
+    </w:p>
+    <w:p>
+      <w:pPr>
+        <w:rPr>
+          <w:rFonts w:ascii="Times New Roman" w:hAnsi="Times New Roman" w:cs="Times New Roman"/>
+          <w:i w:val="0"/>
+          <w:iCs w:val="0"/>
+          <w:sz w:val="28"/>
+          <w:szCs w:val="28"/>
+          <w:lang w:val="en-US"/>
+        </w:rPr>
+      </w:pPr>
+      <w:r>
+        <w:rPr>
+          <w:rFonts w:ascii="Times New Roman" w:hAnsi="Times New Roman" w:cs="Times New Roman"/>
+          <w:i w:val="0"/>
+          <w:iCs w:val="0"/>
+          <w:sz w:val="28"/>
+          <w:szCs w:val="28"/>
+          <w:lang w:val="en-US"/>
+        </w:rPr>
+        <w:t>Director</w:t>
+      </w:r>
+    </w:p>
+    <w:p>
+      <w:pPr>
+        <w:rPr>
+          <w:rFonts w:ascii="Times New Roman" w:hAnsi="Times New Roman" w:cs="Times New Roman"/>
+          <w:i w:val="0"/>
+          <w:iCs w:val="0"/>
+          <w:sz w:val="28"/>
+          <w:szCs w:val="28"/>
           <w:rtl/>
+          <w:lang w:val="en-US"/>
         </w:rPr>
       </w:pPr>
+      <w:r>
+        <w:rPr>
+          <w:rFonts w:ascii="Times New Roman" w:hAnsi="Times New Roman" w:cs="Times New Roman"/>
+          <w:i w:val="0"/>
+          <w:iCs w:val="0"/>
+          <w:sz w:val="28"/>
+          <w:szCs w:val="28"/>
+          <w:lang w:val="en-US"/>
+        </w:rPr>
+        <w:t>Signature</w:t>
+      </w:r>
     </w:p>
     <w:sectPr>
       <w:headerReference w:type="default" r:id="rId7"/>
@@ -89,7 +418,7 @@
       <w:headerReference w:type="first" r:id="rId9"/>
       <w:footerReference w:type="first" r:id="rId10"/>
       <w:pgSz w:w="11900" w:h="16840"/>
-      <w:pgMar w:top="1440" w:right="1440" w:bottom="1440" w:left="1440" w:header="708" w:footer="708" w:gutter="0"/>
+      <w:pgMar w:top="1440" w:right="560" w:bottom="1440" w:left="1701" w:header="708" w:footer="708" w:gutter="0"/>
       <w:cols w:space="708"/>
       <w:titlePg/>
       <w:docGrid w:linePitch="360"/>
@@ -256,7 +585,7 @@
               <wp:lineTo x="8907" y="0"/>
             </wp:wrapPolygon>
           </wp:wrapThrough>
-          <wp:docPr id="4" name="Picture 4"/>
+          <wp:docPr id="19" name="Picture 4"/>
           <wp:cNvGraphicFramePr>
             <a:graphicFrameLocks xmlns:a="http://schemas.openxmlformats.org/drawingml/2006/main" noChangeAspect="1"/>
           </wp:cNvGraphicFramePr>
@@ -349,7 +678,7 @@
         <wp:inline distT="0" distB="0" distL="0" distR="0" wp14:anchorId="54E62A6F" wp14:editId="34A10689">
           <wp:extent cx="1219200" cy="914400"/>
           <wp:effectExtent l="0" t="0" r="0" b="0"/>
-          <wp:docPr id="1" name="Рисунок 1" descr="Scales Logo designs, themes, templates and downloadable graphic elements on  Dribbble"/>
+          <wp:docPr id="20" name="Рисунок 20" descr="Scales Logo designs, themes, templates and downloadable graphic elements on  Dribbble"/>
           <wp:cNvGraphicFramePr>
             <a:graphicFrameLocks xmlns:a="http://schemas.openxmlformats.org/drawingml/2006/main" noChangeAspect="1"/>
           </wp:cNvGraphicFramePr>
@@ -937,7 +1266,7 @@
   <w:style w:type="paragraph" w:default="1" w:styleId="a">
     <w:name w:val="Normal"/>
     <w:qFormat/>
-    <w:rsid w:val="00E1092F"/>
+    <w:rsid w:val="00AF6F15"/>
     <w:pPr>
       <w:spacing w:after="200" w:line="288" w:lineRule="auto"/>
     </w:pPr>
@@ -1029,6 +1358,69 @@
       <w:ind w:left="720"/>
       <w:contextualSpacing/>
     </w:pPr>
+  </w:style>
+  <w:style w:type="paragraph" w:styleId="HTML">
+    <w:name w:val="HTML Preformatted"/>
+    <w:basedOn w:val="a"/>
+    <w:link w:val="HTML0"/>
+    <w:uiPriority w:val="99"/>
+    <w:semiHidden/>
+    <w:unhideWhenUsed/>
+    <w:rsid w:val="005F0A7F"/>
+    <w:pPr>
+      <w:tabs>
+        <w:tab w:val="left" w:pos="916"/>
+        <w:tab w:val="left" w:pos="1832"/>
+        <w:tab w:val="left" w:pos="2748"/>
+        <w:tab w:val="left" w:pos="3664"/>
+        <w:tab w:val="left" w:pos="4580"/>
+        <w:tab w:val="left" w:pos="5496"/>
+        <w:tab w:val="left" w:pos="6412"/>
+        <w:tab w:val="left" w:pos="7328"/>
+        <w:tab w:val="left" w:pos="8244"/>
+        <w:tab w:val="left" w:pos="9160"/>
+        <w:tab w:val="left" w:pos="10076"/>
+        <w:tab w:val="left" w:pos="10992"/>
+        <w:tab w:val="left" w:pos="11908"/>
+        <w:tab w:val="left" w:pos="12824"/>
+        <w:tab w:val="left" w:pos="13740"/>
+        <w:tab w:val="left" w:pos="14656"/>
+      </w:tabs>
+      <w:spacing w:after="0" w:line="240" w:lineRule="auto"/>
+    </w:pPr>
+    <w:rPr>
+      <w:rFonts w:ascii="Courier New" w:eastAsia="Times New Roman" w:hAnsi="Courier New" w:cs="Courier New"/>
+      <w:i w:val="0"/>
+      <w:iCs w:val="0"/>
+      <w:lang w:val="ru-RU" w:eastAsia="ru-RU"/>
+    </w:rPr>
+  </w:style>
+  <w:style w:type="character" w:customStyle="1" w:styleId="HTML0">
+    <w:name w:val="Стандартный HTML Знак"/>
+    <w:basedOn w:val="a0"/>
+    <w:link w:val="HTML"/>
+    <w:uiPriority w:val="99"/>
+    <w:semiHidden/>
+    <w:rsid w:val="005F0A7F"/>
+    <w:rPr>
+      <w:rFonts w:ascii="Courier New" w:eastAsia="Times New Roman" w:hAnsi="Courier New" w:cs="Courier New"/>
+      <w:sz w:val="20"/>
+      <w:szCs w:val="20"/>
+      <w:lang w:val="ru-RU" w:eastAsia="ru-RU" w:bidi="ar-SA"/>
+    </w:rPr>
+  </w:style>
+  <w:style w:type="character" w:styleId="HTML1">
+    <w:name w:val="HTML Code"/>
+    <w:basedOn w:val="a0"/>
+    <w:uiPriority w:val="99"/>
+    <w:semiHidden/>
+    <w:unhideWhenUsed/>
+    <w:rsid w:val="005F0A7F"/>
+    <w:rPr>
+      <w:rFonts w:ascii="Courier New" w:eastAsia="Times New Roman" w:hAnsi="Courier New" w:cs="Courier New"/>
+      <w:sz w:val="20"/>
+      <w:szCs w:val="20"/>
+    </w:rPr>
   </w:style>
 </w:styles>
 </file>

</xml_diff>